<commit_message>
Solicitud api para verificar el registro
</commit_message>
<xml_diff>
--- a/storage/app/templates/formatos_anexo30/COMPROBANTE DE TRASLADO.docx
+++ b/storage/app/templates/formatos_anexo30/COMPROBANTE DE TRASLADO.docx
@@ -2554,17 +2554,6 @@
     <w:p>
       <w:pPr>
         <w:pStyle w:val="Default"/>
-        <w:rPr>
-          <w:rFonts w:asciiTheme="minorHAnsi" w:hAnsiTheme="minorHAnsi"/>
-          <w:sz w:val="20"/>
-          <w:szCs w:val="20"/>
-          <w:lang w:val="es-MX"/>
-        </w:rPr>
-      </w:pPr>
-    </w:p>
-    <w:p>
-      <w:pPr>
-        <w:pStyle w:val="Default"/>
         <w:jc w:val="center"/>
         <w:rPr>
           <w:rFonts w:asciiTheme="minorHAnsi" w:hAnsiTheme="minorHAnsi"/>
@@ -2586,7 +2575,6 @@
     <w:p>
       <w:pPr>
         <w:pStyle w:val="Default"/>
-        <w:ind w:left="5760"/>
         <w:rPr>
           <w:rFonts w:asciiTheme="minorHAnsi" w:hAnsiTheme="minorHAnsi"/>
           <w:b/>
@@ -2603,7 +2591,17 @@
           <w:szCs w:val="20"/>
           <w:lang w:val="es-MX"/>
         </w:rPr>
-        <w:t xml:space="preserve"> </w:t>
+        <w:t xml:space="preserve">                                                                                          </w:t>
+      </w:r>
+      <w:r>
+        <w:rPr>
+          <w:rFonts w:asciiTheme="minorHAnsi" w:hAnsiTheme="minorHAnsi"/>
+          <w:b/>
+          <w:sz w:val="22"/>
+          <w:szCs w:val="20"/>
+          <w:lang w:val="es-MX"/>
+        </w:rPr>
+        <w:t xml:space="preserve">    </w:t>
       </w:r>
       <w:r>
         <w:rPr>
@@ -2881,7 +2879,27 @@
           <w:szCs w:val="18"/>
           <w:lang w:val="es-MX"/>
         </w:rPr>
-        <w:t>Este re reporte forma parte del expediente de la referida Orden de Trabajo.</w:t>
+        <w:t xml:space="preserve">Este </w:t>
+      </w:r>
+      <w:proofErr w:type="gramStart"/>
+      <w:r>
+        <w:rPr>
+          <w:rFonts w:asciiTheme="minorHAnsi" w:hAnsiTheme="minorHAnsi"/>
+          <w:sz w:val="18"/>
+          <w:szCs w:val="18"/>
+          <w:lang w:val="es-MX"/>
+        </w:rPr>
+        <w:t>re reporte</w:t>
+      </w:r>
+      <w:proofErr w:type="gramEnd"/>
+      <w:r>
+        <w:rPr>
+          <w:rFonts w:asciiTheme="minorHAnsi" w:hAnsiTheme="minorHAnsi"/>
+          <w:sz w:val="18"/>
+          <w:szCs w:val="18"/>
+          <w:lang w:val="es-MX"/>
+        </w:rPr>
+        <w:t xml:space="preserve"> forma parte del expediente de la referida Orden de Trabajo.</w:t>
       </w:r>
     </w:p>
     <w:sectPr>

</xml_diff>